<commit_message>
vault backup: 2023-11-14 17:24:37
</commit_message>
<xml_diff>
--- a/Vakken/Woorden als wapens/Weekopdrachten/Weekopdracht8_JortSiemes.docx
+++ b/Vakken/Woorden als wapens/Weekopdrachten/Weekopdracht8_JortSiemes.docx
@@ -888,7 +888,7 @@
         <w:rPr>
           <w:lang w:val="nl-NL"/>
         </w:rPr>
-        <w:t xml:space="preserve"> gebeurt op binnenkomst van urgentie en niet op </w:t>
+        <w:t xml:space="preserve"> gebeurt op </w:t>
       </w:r>
       <w:r>
         <w:rPr>
@@ -901,6 +901,19 @@
         <w:rPr>
           <w:lang w:val="nl-NL"/>
         </w:rPr>
+        <w:t xml:space="preserve"> van urgentie en niet op </w:t>
+      </w:r>
+      <w:r>
+        <w:rPr>
+          <w:highlight w:val="green"/>
+          <w:lang w:val="nl-NL"/>
+        </w:rPr>
+        <w:t>binnenkomst</w:t>
+      </w:r>
+      <w:r>
+        <w:rPr>
+          <w:lang w:val="nl-NL"/>
+        </w:rPr>
         <w:t xml:space="preserve">. </w:t>
       </w:r>
     </w:p>
@@ -914,46 +927,45 @@
         <w:rPr>
           <w:lang w:val="nl-NL"/>
         </w:rPr>
-        <w:t xml:space="preserve">[2] Per patiënt </w:t>
-      </w:r>
-      <w:r>
-        <w:rPr>
-          <w:highlight w:val="green"/>
-          <w:lang w:val="nl-NL"/>
-        </w:rPr>
-        <w:t>mogen</w:t>
-      </w:r>
-      <w:r>
-        <w:rPr>
-          <w:lang w:val="nl-NL"/>
-        </w:rPr>
-        <w:t xml:space="preserve"> maximaal 2 begeleiders </w:t>
-      </w:r>
-      <w:r>
-        <w:rPr>
-          <w:highlight w:val="green"/>
-          <w:lang w:val="nl-NL"/>
-        </w:rPr>
-        <w:t>meekomen</w:t>
-      </w:r>
-      <w:r>
-        <w:rPr>
-          <w:lang w:val="nl-NL"/>
-        </w:rPr>
-        <w:t xml:space="preserve">. </w:t>
-      </w:r>
-    </w:p>
-    <w:p>
-      <w:pPr>
-        <w:rPr>
-          <w:lang w:val="nl-NL"/>
-        </w:rPr>
-      </w:pPr>
-      <w:r>
-        <w:rPr>
-          <w:lang w:val="nl-NL"/>
-        </w:rPr>
-        <w:t xml:space="preserve">[3] Roken of </w:t>
+        <w:t>[2</w:t>
+      </w:r>
+      <w:r>
+        <w:rPr>
+          <w:lang w:val="nl-NL"/>
+        </w:rPr>
+        <w:t>] Per patiënt mogen maximaal 2 begeleiders meekomen.</w:t>
+      </w:r>
+      <w:r>
+        <w:rPr>
+          <w:lang w:val="nl-NL"/>
+        </w:rPr>
+        <w:t xml:space="preserve"> </w:t>
+      </w:r>
+    </w:p>
+    <w:p>
+      <w:pPr>
+        <w:rPr>
+          <w:lang w:val="nl-NL"/>
+        </w:rPr>
+      </w:pPr>
+      <w:r>
+        <w:rPr>
+          <w:lang w:val="nl-NL"/>
+        </w:rPr>
+        <w:t xml:space="preserve">[3] </w:t>
+      </w:r>
+      <w:r>
+        <w:rPr>
+          <w:highlight w:val="green"/>
+          <w:lang w:val="nl-NL"/>
+        </w:rPr>
+        <w:t>Roken</w:t>
+      </w:r>
+      <w:r>
+        <w:rPr>
+          <w:lang w:val="nl-NL"/>
+        </w:rPr>
+        <w:t xml:space="preserve"> of </w:t>
       </w:r>
       <w:r>
         <w:rPr>
@@ -966,14 +978,14 @@
         <w:rPr>
           <w:lang w:val="nl-NL"/>
         </w:rPr>
-        <w:t xml:space="preserve"> van alcohol of drugs is </w:t>
-      </w:r>
-      <w:r>
-        <w:rPr>
-          <w:highlight w:val="green"/>
-          <w:lang w:val="nl-NL"/>
-        </w:rPr>
-        <w:t>verboden</w:t>
+        <w:t xml:space="preserve"> van alcohol of drugs </w:t>
+      </w:r>
+      <w:r>
+        <w:rPr>
+          <w:highlight w:val="yellow"/>
+          <w:lang w:val="nl-NL"/>
+        </w:rPr>
+        <w:t>is verboden</w:t>
       </w:r>
       <w:r>
         <w:rPr>

</xml_diff>